<commit_message>
Made ready for use changed log to reflect change to script name
</commit_message>
<xml_diff>
--- a/Submittal Automation/Misc Documents/Title Sheet.docx
+++ b/Submittal Automation/Misc Documents/Title Sheet.docx
@@ -8,76 +8,122 @@
           <w:sz w:val="72"/>
         </w:rPr>
       </w:pPr>
+    </w:p>
+    <w:p>
+      <w:pPr>
+        <w:jc w:val="center"/>
+        <w:rPr>
+          <w:rFonts w:ascii="Arial" w:hAnsi="Arial" w:cs="Arial"/>
+          <w:sz w:val="52"/>
+          <w:szCs w:val="52"/>
+        </w:rPr>
+      </w:pPr>
+      <w:r>
+        <w:rPr>
+          <w:rFonts w:ascii="Arial" w:hAnsi="Arial" w:cs="Arial"/>
+          <w:sz w:val="52"/>
+          <w:szCs w:val="52"/>
+        </w:rPr>
+        <w:t>`</w:t>
+      </w:r>
+      <w:r>
+        <w:rPr>
+          <w:rFonts w:ascii="Arial" w:hAnsi="Arial" w:cs="Arial"/>
+          <w:sz w:val="52"/>
+          <w:szCs w:val="52"/>
+        </w:rPr>
+        <w:t>SHORT</w:t>
+      </w:r>
       <w:bookmarkStart w:id="0" w:name="_GoBack"/>
       <w:bookmarkEnd w:id="0"/>
-    </w:p>
-    <w:p>
-      <w:pPr>
-        <w:jc w:val="center"/>
-        <w:rPr>
-          <w:rFonts w:ascii="Arial" w:hAnsi="Arial" w:cs="Arial"/>
-          <w:sz w:val="52"/>
-          <w:szCs w:val="52"/>
-        </w:rPr>
-      </w:pPr>
-      <w:r>
-        <w:rPr>
-          <w:rFonts w:ascii="Arial" w:hAnsi="Arial" w:cs="Arial"/>
-          <w:sz w:val="52"/>
-          <w:szCs w:val="52"/>
-        </w:rPr>
-        <w:t>Short Title</w:t>
-      </w:r>
-    </w:p>
-    <w:p>
-      <w:pPr>
-        <w:jc w:val="center"/>
-        <w:rPr>
-          <w:rFonts w:ascii="Arial" w:hAnsi="Arial" w:cs="Arial"/>
-          <w:sz w:val="52"/>
-          <w:szCs w:val="52"/>
-        </w:rPr>
-      </w:pPr>
-      <w:r>
-        <w:rPr>
-          <w:rFonts w:ascii="Arial" w:hAnsi="Arial" w:cs="Arial"/>
-          <w:sz w:val="52"/>
-          <w:szCs w:val="52"/>
-        </w:rPr>
-        <w:t>Address</w:t>
-      </w:r>
-    </w:p>
-    <w:p>
-      <w:pPr>
-        <w:rPr>
-          <w:rFonts w:ascii="Arial" w:hAnsi="Arial" w:cs="Arial"/>
-          <w:sz w:val="48"/>
-        </w:rPr>
-      </w:pPr>
-    </w:p>
-    <w:p>
-      <w:pPr>
-        <w:jc w:val="center"/>
-        <w:rPr>
-          <w:rFonts w:ascii="Arial" w:hAnsi="Arial" w:cs="Arial"/>
-          <w:sz w:val="48"/>
-        </w:rPr>
-      </w:pPr>
-    </w:p>
-    <w:p>
-      <w:pPr>
-        <w:jc w:val="center"/>
-        <w:rPr>
-          <w:rFonts w:ascii="Arial" w:hAnsi="Arial" w:cs="Arial"/>
-          <w:sz w:val="48"/>
-        </w:rPr>
-      </w:pPr>
-      <w:r>
-        <w:rPr>
-          <w:rFonts w:ascii="Arial" w:hAnsi="Arial" w:cs="Arial"/>
-          <w:sz w:val="48"/>
-        </w:rPr>
-        <w:t>Section</w:t>
+      <w:r>
+        <w:rPr>
+          <w:rFonts w:ascii="Arial" w:hAnsi="Arial" w:cs="Arial"/>
+          <w:sz w:val="52"/>
+          <w:szCs w:val="52"/>
+        </w:rPr>
+        <w:t>~</w:t>
+      </w:r>
+    </w:p>
+    <w:p>
+      <w:pPr>
+        <w:jc w:val="center"/>
+        <w:rPr>
+          <w:rFonts w:ascii="Arial" w:hAnsi="Arial" w:cs="Arial"/>
+          <w:sz w:val="52"/>
+          <w:szCs w:val="52"/>
+        </w:rPr>
+      </w:pPr>
+      <w:r>
+        <w:rPr>
+          <w:rFonts w:ascii="Arial" w:hAnsi="Arial" w:cs="Arial"/>
+          <w:sz w:val="52"/>
+          <w:szCs w:val="52"/>
+        </w:rPr>
+        <w:t>`</w:t>
+      </w:r>
+      <w:r>
+        <w:rPr>
+          <w:rFonts w:ascii="Arial" w:hAnsi="Arial" w:cs="Arial"/>
+          <w:sz w:val="52"/>
+          <w:szCs w:val="52"/>
+        </w:rPr>
+        <w:t>ADDRESS</w:t>
+      </w:r>
+      <w:r>
+        <w:rPr>
+          <w:rFonts w:ascii="Arial" w:hAnsi="Arial" w:cs="Arial"/>
+          <w:sz w:val="52"/>
+          <w:szCs w:val="52"/>
+        </w:rPr>
+        <w:t>~</w:t>
+      </w:r>
+    </w:p>
+    <w:p>
+      <w:pPr>
+        <w:rPr>
+          <w:rFonts w:ascii="Arial" w:hAnsi="Arial" w:cs="Arial"/>
+          <w:sz w:val="48"/>
+        </w:rPr>
+      </w:pPr>
+    </w:p>
+    <w:p>
+      <w:pPr>
+        <w:jc w:val="center"/>
+        <w:rPr>
+          <w:rFonts w:ascii="Arial" w:hAnsi="Arial" w:cs="Arial"/>
+          <w:sz w:val="48"/>
+        </w:rPr>
+      </w:pPr>
+    </w:p>
+    <w:p>
+      <w:pPr>
+        <w:jc w:val="center"/>
+        <w:rPr>
+          <w:rFonts w:ascii="Arial" w:hAnsi="Arial" w:cs="Arial"/>
+          <w:sz w:val="48"/>
+        </w:rPr>
+      </w:pPr>
+      <w:r>
+        <w:rPr>
+          <w:rFonts w:ascii="Arial" w:hAnsi="Arial" w:cs="Arial"/>
+          <w:sz w:val="48"/>
+        </w:rPr>
+        <w:t>`</w:t>
+      </w:r>
+      <w:r>
+        <w:rPr>
+          <w:rFonts w:ascii="Arial" w:hAnsi="Arial" w:cs="Arial"/>
+          <w:sz w:val="48"/>
+        </w:rPr>
+        <w:t>SECTIONNO</w:t>
+      </w:r>
+      <w:r>
+        <w:rPr>
+          <w:rFonts w:ascii="Arial" w:hAnsi="Arial" w:cs="Arial"/>
+          <w:sz w:val="48"/>
+        </w:rPr>
+        <w:t>~</w:t>
       </w:r>
     </w:p>
     <w:p>
@@ -118,7 +164,21 @@
           <w:rFonts w:ascii="Arial" w:hAnsi="Arial" w:cs="Arial"/>
           <w:sz w:val="48"/>
         </w:rPr>
-        <w:t>09/14/2015</w:t>
+        <w:t>`</w:t>
+      </w:r>
+      <w:r>
+        <w:rPr>
+          <w:rFonts w:ascii="Arial" w:hAnsi="Arial" w:cs="Arial"/>
+          <w:sz w:val="48"/>
+        </w:rPr>
+        <w:t>DATE</w:t>
+      </w:r>
+      <w:r>
+        <w:rPr>
+          <w:rFonts w:ascii="Arial" w:hAnsi="Arial" w:cs="Arial"/>
+          <w:sz w:val="48"/>
+        </w:rPr>
+        <w:t>~</w:t>
       </w:r>
     </w:p>
     <w:p>
@@ -159,7 +219,23 @@
           <w:sz w:val="52"/>
           <w:szCs w:val="52"/>
         </w:rPr>
-        <w:t>Short Title</w:t>
+        <w:t>`</w:t>
+      </w:r>
+      <w:r>
+        <w:rPr>
+          <w:rFonts w:ascii="Arial" w:hAnsi="Arial" w:cs="Arial"/>
+          <w:sz w:val="52"/>
+          <w:szCs w:val="52"/>
+        </w:rPr>
+        <w:t>SHORT</w:t>
+      </w:r>
+      <w:r>
+        <w:rPr>
+          <w:rFonts w:ascii="Arial" w:hAnsi="Arial" w:cs="Arial"/>
+          <w:sz w:val="52"/>
+          <w:szCs w:val="52"/>
+        </w:rPr>
+        <w:t>~</w:t>
       </w:r>
     </w:p>
     <w:p>
@@ -397,7 +473,23 @@
           <w:sz w:val="52"/>
           <w:szCs w:val="52"/>
         </w:rPr>
-        <w:t>Short Title</w:t>
+        <w:t>`</w:t>
+      </w:r>
+      <w:r>
+        <w:rPr>
+          <w:rFonts w:ascii="Arial" w:hAnsi="Arial" w:cs="Arial"/>
+          <w:sz w:val="52"/>
+          <w:szCs w:val="52"/>
+        </w:rPr>
+        <w:t>SHORT</w:t>
+      </w:r>
+      <w:r>
+        <w:rPr>
+          <w:rFonts w:ascii="Arial" w:hAnsi="Arial" w:cs="Arial"/>
+          <w:sz w:val="52"/>
+          <w:szCs w:val="52"/>
+        </w:rPr>
+        <w:t>~</w:t>
       </w:r>
     </w:p>
     <w:p>
@@ -635,7 +727,23 @@
           <w:sz w:val="52"/>
           <w:szCs w:val="52"/>
         </w:rPr>
-        <w:t>Short Title</w:t>
+        <w:t>`</w:t>
+      </w:r>
+      <w:r>
+        <w:rPr>
+          <w:rFonts w:ascii="Arial" w:hAnsi="Arial" w:cs="Arial"/>
+          <w:sz w:val="52"/>
+          <w:szCs w:val="52"/>
+        </w:rPr>
+        <w:t>SHORT</w:t>
+      </w:r>
+      <w:r>
+        <w:rPr>
+          <w:rFonts w:ascii="Arial" w:hAnsi="Arial" w:cs="Arial"/>
+          <w:sz w:val="52"/>
+          <w:szCs w:val="52"/>
+        </w:rPr>
+        <w:t>~</w:t>
       </w:r>
     </w:p>
     <w:p>
@@ -780,7 +888,23 @@
           <w:sz w:val="52"/>
           <w:szCs w:val="52"/>
         </w:rPr>
-        <w:t>Short Title</w:t>
+        <w:t>`</w:t>
+      </w:r>
+      <w:r>
+        <w:rPr>
+          <w:rFonts w:ascii="Arial" w:hAnsi="Arial" w:cs="Arial"/>
+          <w:sz w:val="52"/>
+          <w:szCs w:val="52"/>
+        </w:rPr>
+        <w:t>SHORT</w:t>
+      </w:r>
+      <w:r>
+        <w:rPr>
+          <w:rFonts w:ascii="Arial" w:hAnsi="Arial" w:cs="Arial"/>
+          <w:sz w:val="52"/>
+          <w:szCs w:val="52"/>
+        </w:rPr>
+        <w:t>~</w:t>
       </w:r>
     </w:p>
     <w:p>
@@ -918,7 +1042,23 @@
           <w:sz w:val="52"/>
           <w:szCs w:val="52"/>
         </w:rPr>
-        <w:t>Short Title</w:t>
+        <w:t>`</w:t>
+      </w:r>
+      <w:r>
+        <w:rPr>
+          <w:rFonts w:ascii="Arial" w:hAnsi="Arial" w:cs="Arial"/>
+          <w:sz w:val="52"/>
+          <w:szCs w:val="52"/>
+        </w:rPr>
+        <w:t>SHORT</w:t>
+      </w:r>
+      <w:r>
+        <w:rPr>
+          <w:rFonts w:ascii="Arial" w:hAnsi="Arial" w:cs="Arial"/>
+          <w:sz w:val="52"/>
+          <w:szCs w:val="52"/>
+        </w:rPr>
+        <w:t>~</w:t>
       </w:r>
     </w:p>
     <w:p>
@@ -1064,7 +1204,23 @@
           <w:sz w:val="52"/>
           <w:szCs w:val="52"/>
         </w:rPr>
-        <w:t>Short Title</w:t>
+        <w:t>`</w:t>
+      </w:r>
+      <w:r>
+        <w:rPr>
+          <w:rFonts w:ascii="Arial" w:hAnsi="Arial" w:cs="Arial"/>
+          <w:sz w:val="52"/>
+          <w:szCs w:val="52"/>
+        </w:rPr>
+        <w:t>SHORT</w:t>
+      </w:r>
+      <w:r>
+        <w:rPr>
+          <w:rFonts w:ascii="Arial" w:hAnsi="Arial" w:cs="Arial"/>
+          <w:sz w:val="52"/>
+          <w:szCs w:val="52"/>
+        </w:rPr>
+        <w:t>~</w:t>
       </w:r>
     </w:p>
     <w:p>
@@ -1202,7 +1358,23 @@
           <w:sz w:val="52"/>
           <w:szCs w:val="52"/>
         </w:rPr>
-        <w:t>Short Title</w:t>
+        <w:t>`</w:t>
+      </w:r>
+      <w:r>
+        <w:rPr>
+          <w:rFonts w:ascii="Arial" w:hAnsi="Arial" w:cs="Arial"/>
+          <w:sz w:val="52"/>
+          <w:szCs w:val="52"/>
+        </w:rPr>
+        <w:t>SHORT</w:t>
+      </w:r>
+      <w:r>
+        <w:rPr>
+          <w:rFonts w:ascii="Arial" w:hAnsi="Arial" w:cs="Arial"/>
+          <w:sz w:val="52"/>
+          <w:szCs w:val="52"/>
+        </w:rPr>
+        <w:t>~</w:t>
       </w:r>
     </w:p>
     <w:p>
@@ -1340,7 +1512,23 @@
           <w:sz w:val="52"/>
           <w:szCs w:val="52"/>
         </w:rPr>
-        <w:t>Short Title</w:t>
+        <w:t>`</w:t>
+      </w:r>
+      <w:r>
+        <w:rPr>
+          <w:rFonts w:ascii="Arial" w:hAnsi="Arial" w:cs="Arial"/>
+          <w:sz w:val="52"/>
+          <w:szCs w:val="52"/>
+        </w:rPr>
+        <w:t>SHORT</w:t>
+      </w:r>
+      <w:r>
+        <w:rPr>
+          <w:rFonts w:ascii="Arial" w:hAnsi="Arial" w:cs="Arial"/>
+          <w:sz w:val="52"/>
+          <w:szCs w:val="52"/>
+        </w:rPr>
+        <w:t>~</w:t>
       </w:r>
     </w:p>
     <w:p>

</xml_diff>